<commit_message>
23:08 bdd à jour
</commit_message>
<xml_diff>
--- a/déroulerjeux V2.docx
+++ b/déroulerjeux V2.docx
@@ -394,7 +394,21 @@
         <w:rPr>
           <w:color w:val="000000" w:themeColor="text1"/>
         </w:rPr>
-        <w:t>Le code est la date de la création de l’Académie du Climat de Paris, Place Baudoyer à côté de l’hôtel de ville de Paris »</w:t>
+        <w:t xml:space="preserve">Le code est la date de la création de l’Académie du Climat de Paris, Place </w:t>
+      </w:r>
+      <w:proofErr w:type="spellStart"/>
+      <w:r>
+        <w:rPr>
+          <w:color w:val="000000" w:themeColor="text1"/>
+        </w:rPr>
+        <w:t>Baudoyer</w:t>
+      </w:r>
+      <w:proofErr w:type="spellEnd"/>
+      <w:r>
+        <w:rPr>
+          <w:color w:val="000000" w:themeColor="text1"/>
+        </w:rPr>
+        <w:t xml:space="preserve"> à côté de l’hôtel de ville de Paris »</w:t>
       </w:r>
       <w:r>
         <w:rPr>
@@ -1051,7 +1065,21 @@
         <w:rPr>
           <w:color w:val="000000" w:themeColor="text1"/>
         </w:rPr>
-        <w:t xml:space="preserve"> doit zoomer sur la Bretagne sur Carhaix-Plouger pour voir </w:t>
+        <w:t xml:space="preserve"> doit zoomer sur la Bretagne sur </w:t>
+      </w:r>
+      <w:proofErr w:type="spellStart"/>
+      <w:r>
+        <w:rPr>
+          <w:color w:val="000000" w:themeColor="text1"/>
+        </w:rPr>
+        <w:t>Carhaix-Plouger</w:t>
+      </w:r>
+      <w:proofErr w:type="spellEnd"/>
+      <w:r>
+        <w:rPr>
+          <w:color w:val="000000" w:themeColor="text1"/>
+        </w:rPr>
+        <w:t xml:space="preserve"> pour voir </w:t>
       </w:r>
       <w:r>
         <w:rPr>
@@ -1278,7 +1306,21 @@
         <w:rPr>
           <w:color w:val="000000" w:themeColor="text1"/>
         </w:rPr>
-        <w:t xml:space="preserve">L’utilisateur doit zoomer sur Dinan où </w:t>
+        <w:t xml:space="preserve">L’utilisateur doit zoomer </w:t>
+      </w:r>
+      <w:proofErr w:type="gramStart"/>
+      <w:r>
+        <w:rPr>
+          <w:color w:val="000000" w:themeColor="text1"/>
+        </w:rPr>
+        <w:t>sur</w:t>
+      </w:r>
+      <w:proofErr w:type="gramEnd"/>
+      <w:r>
+        <w:rPr>
+          <w:color w:val="000000" w:themeColor="text1"/>
+        </w:rPr>
+        <w:t xml:space="preserve"> Dinan où </w:t>
       </w:r>
       <w:r>
         <w:rPr>
@@ -1565,21 +1607,83 @@
           <w:color w:val="000000" w:themeColor="text1"/>
           <w:highlight w:val="yellow"/>
         </w:rPr>
-        <w:t>erci, c’était vraiment chouette ce festival. On par</w:t>
+        <w:t>erci, c’était vraiment chouette ce festival</w:t>
       </w:r>
       <w:r>
         <w:rPr>
           <w:color w:val="000000" w:themeColor="text1"/>
           <w:highlight w:val="yellow"/>
         </w:rPr>
-        <w:t>t</w:t>
-      </w:r>
+        <w:t xml:space="preserve"> et nos petites visites pour y aller </w:t>
+      </w:r>
+      <w:proofErr w:type="gramStart"/>
       <w:r>
         <w:rPr>
           <w:color w:val="000000" w:themeColor="text1"/>
           <w:highlight w:val="yellow"/>
         </w:rPr>
-        <w:t xml:space="preserve"> vers la côte sud maintenant ».</w:t>
+        <w:t>aussi .</w:t>
+      </w:r>
+      <w:proofErr w:type="gramEnd"/>
+      <w:r>
+        <w:rPr>
+          <w:color w:val="000000" w:themeColor="text1"/>
+          <w:highlight w:val="yellow"/>
+        </w:rPr>
+        <w:t xml:space="preserve"> </w:t>
+      </w:r>
+      <w:r>
+        <w:rPr>
+          <w:color w:val="000000" w:themeColor="text1"/>
+          <w:highlight w:val="yellow"/>
+        </w:rPr>
+        <w:t xml:space="preserve">On </w:t>
+      </w:r>
+      <w:r>
+        <w:rPr>
+          <w:color w:val="000000" w:themeColor="text1"/>
+          <w:highlight w:val="yellow"/>
+        </w:rPr>
+        <w:t xml:space="preserve">continue </w:t>
+      </w:r>
+      <w:proofErr w:type="spellStart"/>
+      <w:r>
+        <w:rPr>
+          <w:color w:val="000000" w:themeColor="text1"/>
+          <w:highlight w:val="yellow"/>
+        </w:rPr>
+        <w:t>le</w:t>
+      </w:r>
+      <w:proofErr w:type="spellEnd"/>
+      <w:r>
+        <w:rPr>
+          <w:color w:val="000000" w:themeColor="text1"/>
+          <w:highlight w:val="yellow"/>
+        </w:rPr>
+        <w:t xml:space="preserve"> tour vers </w:t>
+      </w:r>
+      <w:proofErr w:type="gramStart"/>
+      <w:r>
+        <w:rPr>
+          <w:color w:val="000000" w:themeColor="text1"/>
+          <w:highlight w:val="yellow"/>
+        </w:rPr>
+        <w:t>l’ouest  en</w:t>
+      </w:r>
+      <w:proofErr w:type="gramEnd"/>
+      <w:r>
+        <w:rPr>
+          <w:color w:val="000000" w:themeColor="text1"/>
+          <w:highlight w:val="yellow"/>
+        </w:rPr>
+        <w:t xml:space="preserve"> allant à Crozon, ça te va ? parce que la carte postale donne vraiment envi </w:t>
+      </w:r>
+      <w:r>
+        <w:rPr>
+          <w:color w:val="000000" w:themeColor="text1"/>
+          <w:highlight w:val="yellow"/>
+        </w:rPr>
+        <w:t>».</w:t>
       </w:r>
     </w:p>
     <w:p>
@@ -1617,11 +1721,19 @@
           <w:color w:val="000000" w:themeColor="text1"/>
         </w:rPr>
       </w:pPr>
-      <w:r>
-        <w:rPr>
-          <w:color w:val="000000" w:themeColor="text1"/>
-        </w:rPr>
-        <w:t>-------------------------------------------------  Fin de partie  -------------------------------------------------------</w:t>
+      <w:proofErr w:type="gramStart"/>
+      <w:r>
+        <w:rPr>
+          <w:color w:val="000000" w:themeColor="text1"/>
+        </w:rPr>
+        <w:t>-------------------------------------------------  Fin</w:t>
+      </w:r>
+      <w:proofErr w:type="gramEnd"/>
+      <w:r>
+        <w:rPr>
+          <w:color w:val="000000" w:themeColor="text1"/>
+        </w:rPr>
+        <w:t xml:space="preserve"> de partie  -------------------------------------------------------</w:t>
       </w:r>
     </w:p>
     <w:p>
@@ -1780,7 +1892,23 @@
           <w:color w:val="000000" w:themeColor="text1"/>
           <w:highlight w:val="yellow"/>
         </w:rPr>
-        <w:t>» Puis la page des résultats perso s’affiche.</w:t>
+        <w:t xml:space="preserve">» Puis la page des résultats perso </w:t>
+      </w:r>
+      <w:proofErr w:type="gramStart"/>
+      <w:r>
+        <w:rPr>
+          <w:color w:val="000000" w:themeColor="text1"/>
+          <w:highlight w:val="yellow"/>
+        </w:rPr>
+        <w:t>s’affiche</w:t>
+      </w:r>
+      <w:proofErr w:type="gramEnd"/>
+      <w:r>
+        <w:rPr>
+          <w:color w:val="000000" w:themeColor="text1"/>
+          <w:highlight w:val="yellow"/>
+        </w:rPr>
+        <w:t>.</w:t>
       </w:r>
     </w:p>
     <w:p>
@@ -1849,12 +1977,14 @@
           <w:color w:val="000000" w:themeColor="text1"/>
         </w:rPr>
       </w:pPr>
+      <w:proofErr w:type="spellStart"/>
       <w:r>
         <w:rPr>
           <w:color w:val="000000" w:themeColor="text1"/>
         </w:rPr>
         <w:t>Boite_outil</w:t>
       </w:r>
+      <w:proofErr w:type="spellEnd"/>
     </w:p>
     <w:p>
       <w:pPr>
@@ -1868,12 +1998,14 @@
           <w:color w:val="000000" w:themeColor="text1"/>
         </w:rPr>
       </w:pPr>
+      <w:proofErr w:type="spellStart"/>
       <w:r>
         <w:rPr>
           <w:color w:val="000000" w:themeColor="text1"/>
         </w:rPr>
         <w:t>Velo_repares</w:t>
       </w:r>
+      <w:proofErr w:type="spellEnd"/>
     </w:p>
     <w:p>
       <w:pPr>
@@ -1887,12 +2019,14 @@
           <w:color w:val="000000" w:themeColor="text1"/>
         </w:rPr>
       </w:pPr>
+      <w:proofErr w:type="spellStart"/>
       <w:r>
         <w:rPr>
           <w:color w:val="000000" w:themeColor="text1"/>
         </w:rPr>
         <w:t>Carte_postale</w:t>
       </w:r>
+      <w:proofErr w:type="spellEnd"/>
     </w:p>
     <w:p>
       <w:pPr>
@@ -1906,12 +2040,16 @@
           <w:color w:val="000000" w:themeColor="text1"/>
         </w:rPr>
       </w:pPr>
+      <w:proofErr w:type="spellStart"/>
+      <w:proofErr w:type="gramStart"/>
       <w:r>
         <w:rPr>
           <w:color w:val="000000" w:themeColor="text1"/>
         </w:rPr>
         <w:t>crepe</w:t>
       </w:r>
+      <w:proofErr w:type="spellEnd"/>
+      <w:proofErr w:type="gramEnd"/>
     </w:p>
     <w:p>
       <w:pPr>
@@ -1997,7 +2135,6 @@
           <w:noProof/>
           <w:color w:val="000000" w:themeColor="text1"/>
         </w:rPr>
-        <w:lastRenderedPageBreak/>
         <mc:AlternateContent>
           <mc:Choice Requires="wpg">
             <w:drawing>
@@ -2325,7 +2462,35 @@
         <w:rPr>
           <w:color w:val="000000" w:themeColor="text1"/>
         </w:rPr>
-        <w:t> : flaticon, leaflet, image perso et images libres de droit</w:t>
+        <w:t xml:space="preserve"> : </w:t>
+      </w:r>
+      <w:proofErr w:type="spellStart"/>
+      <w:r>
+        <w:rPr>
+          <w:color w:val="000000" w:themeColor="text1"/>
+        </w:rPr>
+        <w:t>flaticon</w:t>
+      </w:r>
+      <w:proofErr w:type="spellEnd"/>
+      <w:r>
+        <w:rPr>
+          <w:color w:val="000000" w:themeColor="text1"/>
+        </w:rPr>
+        <w:t xml:space="preserve">, </w:t>
+      </w:r>
+      <w:proofErr w:type="spellStart"/>
+      <w:r>
+        <w:rPr>
+          <w:color w:val="000000" w:themeColor="text1"/>
+        </w:rPr>
+        <w:t>leaflet</w:t>
+      </w:r>
+      <w:proofErr w:type="spellEnd"/>
+      <w:r>
+        <w:rPr>
+          <w:color w:val="000000" w:themeColor="text1"/>
+        </w:rPr>
+        <w:t>, image perso et images libres de droit</w:t>
       </w:r>
       <w:r>
         <w:rPr>

</xml_diff>